<commit_message>
2 ataques mas primalidad buenos
</commit_message>
<xml_diff>
--- a/Ideas trabajo.docx
+++ b/Ideas trabajo.docx
@@ -889,10 +889,91 @@
         <w:t>Me falta por leer</w:t>
       </w:r>
       <w:r>
-        <w:t xml:space="preserve"> </w:t>
-      </w:r>
-      <w:r>
-        <w:t xml:space="preserve"> </w:t>
+        <w:t xml:space="preserve">  </w:t>
+      </w:r>
+      <w:hyperlink r:id="rId29" w:history="1">
+        <w:r>
+          <w:rPr>
+            <w:rStyle w:val="Hipervnculo"/>
+          </w:rPr>
+          <w:t>https://www.khanacademy.org/computing/computer-science/cryptography/modarithmetic/a/fast-modular-exponentiation</w:t>
+        </w:r>
+      </w:hyperlink>
+      <w:r>
+        <w:t xml:space="preserve"> </w:t>
+      </w:r>
+    </w:p>
+    <w:p>
+      <w:pPr>
+        <w:spacing w:after="0"/>
+        <w:ind w:left="708" w:hanging="708"/>
+      </w:pPr>
+    </w:p>
+    <w:p>
+      <w:pPr>
+        <w:spacing w:after="0"/>
+        <w:ind w:left="708" w:hanging="708"/>
+      </w:pPr>
+      <w:r>
+        <w:rPr>
+          <w:highlight w:val="yellow"/>
+        </w:rPr>
+        <w:t>Me falta por leer</w:t>
+      </w:r>
+      <w:r>
+        <w:t xml:space="preserve">  </w:t>
+      </w:r>
+      <w:hyperlink r:id="rId30" w:history="1">
+        <w:r>
+          <w:rPr>
+            <w:rStyle w:val="Hipervnculo"/>
+          </w:rPr>
+          <w:t>https://es.wikipedia.org/wiki/Test_de_primalidad_de_Miller-Rabin</w:t>
+        </w:r>
+      </w:hyperlink>
+      <w:r>
+        <w:t xml:space="preserve"> </w:t>
+      </w:r>
+    </w:p>
+    <w:p>
+      <w:pPr>
+        <w:spacing w:after="0"/>
+        <w:ind w:left="708" w:hanging="708"/>
+      </w:pPr>
+      <w:r>
+        <w:rPr>
+          <w:highlight w:val="yellow"/>
+        </w:rPr>
+        <w:t>Me falta por leer</w:t>
+      </w:r>
+      <w:r>
+        <w:t xml:space="preserve">  </w:t>
+      </w:r>
+      <w:hyperlink r:id="rId31" w:history="1">
+        <w:r>
+          <w:rPr>
+            <w:rStyle w:val="Hipervnculo"/>
+          </w:rPr>
+          <w:t>http://www.forumtecnico.com/mod/page/view.php?id=88</w:t>
+        </w:r>
+      </w:hyperlink>
+      <w:r>
+        <w:t xml:space="preserve"> </w:t>
+      </w:r>
+    </w:p>
+    <w:p>
+      <w:pPr>
+        <w:spacing w:after="0"/>
+        <w:ind w:left="708" w:hanging="708"/>
+      </w:pPr>
+      <w:r>
+        <w:rPr>
+          <w:highlight w:val="yellow"/>
+        </w:rPr>
+        <w:t>Me falta por leer</w:t>
+      </w:r>
+      <w:r>
+        <w:t xml:space="preserve">  </w:t>
       </w:r>
       <w:bookmarkStart w:id="0" w:name="_GoBack"/>
       <w:bookmarkEnd w:id="0"/>
@@ -903,7 +984,7 @@
         <w:instrText xml:space="preserve"> HYPERLINK "</w:instrText>
       </w:r>
       <w:r>
-        <w:instrText>https://www.khanacademy.org/computing/computer-science/cryptography/modarithmetic/a/fast-modular-exponentiation</w:instrText>
+        <w:instrText>https://es.wikipedia.org/wiki/Exponenciaci%C3%B3n_binaria</w:instrText>
       </w:r>
       <w:r>
         <w:instrText xml:space="preserve">" </w:instrText>
@@ -915,7 +996,7 @@
         <w:rPr>
           <w:rStyle w:val="Hipervnculo"/>
         </w:rPr>
-        <w:t>https://www.khanacademy.org/computing/computer-science/cryptography/modarithmetic/a/fast-modular-exponentiation</w:t>
+        <w:t>https://es.wikipedia.org/wiki/Exponenciaci%C3%B3n_binaria</w:t>
       </w:r>
       <w:r>
         <w:fldChar w:fldCharType="end"/>
@@ -964,7 +1045,7 @@
           <w:rStyle w:val="Hipervnculo"/>
         </w:rPr>
       </w:pPr>
-      <w:hyperlink r:id="rId29" w:anchor="q=api+java+RSA" w:history="1">
+      <w:hyperlink r:id="rId32" w:anchor="q=api+java+RSA" w:history="1">
         <w:r>
           <w:rPr>
             <w:rStyle w:val="Hipervnculo"/>
@@ -1027,7 +1108,7 @@
       <w:r>
         <w:t xml:space="preserve">Todas las clases: </w:t>
       </w:r>
-      <w:hyperlink r:id="rId30" w:history="1">
+      <w:hyperlink r:id="rId33" w:history="1">
         <w:r>
           <w:rPr>
             <w:rStyle w:val="Hipervnculo"/>
@@ -1059,7 +1140,7 @@
       <w:r>
         <w:t xml:space="preserve">: </w:t>
       </w:r>
-      <w:hyperlink r:id="rId31" w:history="1">
+      <w:hyperlink r:id="rId34" w:history="1">
         <w:r>
           <w:rPr>
             <w:rStyle w:val="Hipervnculo"/>
@@ -1092,7 +1173,7 @@
           <w:lang w:val="en-US"/>
         </w:rPr>
       </w:pPr>
-      <w:hyperlink r:id="rId32" w:history="1">
+      <w:hyperlink r:id="rId35" w:history="1">
         <w:r>
           <w:rPr>
             <w:rStyle w:val="Hipervnculo"/>
@@ -1115,7 +1196,7 @@
           <w:lang w:val="en-US"/>
         </w:rPr>
       </w:pPr>
-      <w:hyperlink r:id="rId33" w:history="1">
+      <w:hyperlink r:id="rId36" w:history="1">
         <w:r>
           <w:rPr>
             <w:rStyle w:val="Hipervnculo"/>
@@ -1693,7 +1774,7 @@
       <w:r>
         <w:t xml:space="preserve"> </w:t>
       </w:r>
-      <w:hyperlink r:id="rId34" w:history="1">
+      <w:hyperlink r:id="rId37" w:history="1">
         <w:r>
           <w:rPr>
             <w:rStyle w:val="Hipervnculo"/>
@@ -1776,7 +1857,7 @@
       <w:r>
         <w:t xml:space="preserve"> desarrolladas por java: </w:t>
       </w:r>
-      <w:hyperlink r:id="rId35" w:history="1">
+      <w:hyperlink r:id="rId38" w:history="1">
         <w:r>
           <w:rPr>
             <w:rStyle w:val="Hipervnculo"/>
@@ -1800,7 +1881,7 @@
       <w:r>
         <w:t xml:space="preserve"> </w:t>
       </w:r>
-      <w:hyperlink r:id="rId36" w:history="1">
+      <w:hyperlink r:id="rId39" w:history="1">
         <w:r>
           <w:rPr>
             <w:rStyle w:val="Hipervnculo"/>
@@ -1827,7 +1908,7 @@
       <w:r>
         <w:t xml:space="preserve"> </w:t>
       </w:r>
-      <w:hyperlink r:id="rId37" w:history="1">
+      <w:hyperlink r:id="rId40" w:history="1">
         <w:r>
           <w:rPr>
             <w:rStyle w:val="Hipervnculo"/>
@@ -1861,7 +1942,7 @@
       <w:pPr>
         <w:spacing w:after="0"/>
       </w:pPr>
-      <w:hyperlink r:id="rId38" w:history="1">
+      <w:hyperlink r:id="rId41" w:history="1">
         <w:r>
           <w:rPr>
             <w:rStyle w:val="Hipervnculo"/>
@@ -1877,7 +1958,7 @@
       <w:pPr>
         <w:spacing w:after="0"/>
       </w:pPr>
-      <w:hyperlink r:id="rId39" w:history="1">
+      <w:hyperlink r:id="rId42" w:history="1">
         <w:r>
           <w:rPr>
             <w:rStyle w:val="Hipervnculo"/>
@@ -1919,7 +2000,7 @@
       <w:pPr>
         <w:spacing w:after="0"/>
       </w:pPr>
-      <w:hyperlink r:id="rId40" w:history="1">
+      <w:hyperlink r:id="rId43" w:history="1">
         <w:r>
           <w:rPr>
             <w:rStyle w:val="Hipervnculo"/>
@@ -1935,7 +2016,7 @@
       <w:pPr>
         <w:spacing w:after="0"/>
       </w:pPr>
-      <w:hyperlink r:id="rId41" w:history="1">
+      <w:hyperlink r:id="rId44" w:history="1">
         <w:r>
           <w:rPr>
             <w:rStyle w:val="Hipervnculo"/>
@@ -2007,7 +2088,7 @@
       <w:r>
         <w:t xml:space="preserve">X </w:t>
       </w:r>
-      <w:hyperlink r:id="rId42" w:history="1">
+      <w:hyperlink r:id="rId45" w:history="1">
         <w:r>
           <w:rPr>
             <w:rStyle w:val="Hipervnculo"/>
@@ -2031,7 +2112,7 @@
       <w:r>
         <w:t xml:space="preserve">X canal lateral:  </w:t>
       </w:r>
-      <w:hyperlink r:id="rId43" w:history="1">
+      <w:hyperlink r:id="rId46" w:history="1">
         <w:r>
           <w:rPr>
             <w:rStyle w:val="Hipervnculo"/>
@@ -2061,7 +2142,7 @@
       <w:r>
         <w:t xml:space="preserve">):  </w:t>
       </w:r>
-      <w:hyperlink r:id="rId44" w:history="1">
+      <w:hyperlink r:id="rId47" w:history="1">
         <w:r>
           <w:rPr>
             <w:rStyle w:val="Hipervnculo"/>
@@ -2093,7 +2174,7 @@
       <w:r>
         <w:t xml:space="preserve">: </w:t>
       </w:r>
-      <w:hyperlink r:id="rId45" w:history="1">
+      <w:hyperlink r:id="rId48" w:history="1">
         <w:r>
           <w:rPr>
             <w:rStyle w:val="Hipervnculo"/>
@@ -2112,7 +2193,7 @@
       <w:r>
         <w:t xml:space="preserve">X </w:t>
       </w:r>
-      <w:hyperlink r:id="rId46" w:history="1">
+      <w:hyperlink r:id="rId49" w:history="1">
         <w:r>
           <w:rPr>
             <w:rStyle w:val="Hipervnculo"/>
@@ -2142,7 +2223,7 @@
       <w:r>
         <w:t xml:space="preserve">: </w:t>
       </w:r>
-      <w:hyperlink r:id="rId47" w:history="1">
+      <w:hyperlink r:id="rId50" w:history="1">
         <w:r>
           <w:rPr>
             <w:rStyle w:val="Hipervnculo"/>
@@ -3018,6 +3099,7 @@
           <w:sz w:val="20"/>
           <w:szCs w:val="20"/>
         </w:rPr>
+        <w:lastRenderedPageBreak/>
         <w:t>Domingo 19 de febrero: 11:45</w:t>
       </w:r>
       <w:r>
@@ -3123,7 +3205,7 @@
           <w:rFonts w:ascii="Calibri" w:hAnsi="Calibri" w:cs="Calibri"/>
         </w:rPr>
       </w:pPr>
-      <w:hyperlink r:id="rId48" w:history="1">
+      <w:hyperlink r:id="rId51" w:history="1">
         <w:r>
           <w:rPr>
             <w:rStyle w:val="Hipervnculo"/>
@@ -3159,7 +3241,6 @@
           <w:rFonts w:ascii="Calibri" w:hAnsi="Calibri" w:cs="Calibri"/>
           <w:color w:val="000000"/>
         </w:rPr>
-        <w:lastRenderedPageBreak/>
         <w:t xml:space="preserve">- Relativas a los elementos </w:t>
       </w:r>
       <w:proofErr w:type="spellStart"/>
@@ -4570,7 +4651,7 @@
 </file>
 
 <file path=customXml/itemProps1.xml><?xml version="1.0" encoding="utf-8"?>
-<ds:datastoreItem xmlns:ds="http://schemas.openxmlformats.org/officeDocument/2006/customXml" ds:itemID="{BC35AB2E-0BD1-4869-9DA8-643FA7C7BB22}">
+<ds:datastoreItem xmlns:ds="http://schemas.openxmlformats.org/officeDocument/2006/customXml" ds:itemID="{62729C01-3E6E-45CC-B952-D5B827360838}">
   <ds:schemaRefs>
     <ds:schemaRef ds:uri="http://schemas.openxmlformats.org/officeDocument/2006/bibliography"/>
   </ds:schemaRefs>

</xml_diff>

<commit_message>
todos los ataques mas docs
</commit_message>
<xml_diff>
--- a/Ideas trabajo.docx
+++ b/Ideas trabajo.docx
@@ -251,6 +251,82 @@
     </w:p>
     <w:p>
       <w:pPr>
+        <w:spacing w:after="0"/>
+      </w:pPr>
+      <w:r>
+        <w:t xml:space="preserve">Otras formas de hacer el </w:t>
+      </w:r>
+      <w:proofErr w:type="spellStart"/>
+      <w:r>
+        <w:t>pollard</w:t>
+      </w:r>
+      <w:proofErr w:type="spellEnd"/>
+      <w:r>
+        <w:t xml:space="preserve"> rho: </w:t>
+      </w:r>
+      <w:hyperlink r:id="rId10" w:history="1">
+        <w:r>
+          <w:rPr>
+            <w:rStyle w:val="Hipervnculo"/>
+          </w:rPr>
+          <w:t>https://github.com/hlilje/pollard-rho-factoriser/blob/master/PollardRho.java</w:t>
+        </w:r>
+      </w:hyperlink>
+      <w:r>
+        <w:t xml:space="preserve"> </w:t>
+      </w:r>
+    </w:p>
+    <w:p>
+      <w:pPr>
+        <w:spacing w:after="0"/>
+        <w:rPr>
+          <w:u w:val="single"/>
+        </w:rPr>
+      </w:pPr>
+      <w:hyperlink r:id="rId11" w:history="1">
+        <w:r>
+          <w:rPr>
+            <w:rStyle w:val="Hipervnculo"/>
+          </w:rPr>
+          <w:t>http://introcs.cs.princeton.edu/java/99crypto/PollardRho.java.html</w:t>
+        </w:r>
+      </w:hyperlink>
+      <w:r>
+        <w:t xml:space="preserve"> </w:t>
+      </w:r>
+    </w:p>
+    <w:p>
+      <w:pPr>
+        <w:spacing w:after="0"/>
+        <w:rPr>
+          <w:u w:val="single"/>
+        </w:rPr>
+      </w:pPr>
+      <w:hyperlink r:id="rId12" w:history="1">
+        <w:r>
+          <w:rPr>
+            <w:rStyle w:val="Hipervnculo"/>
+          </w:rPr>
+          <w:t>http://citeseerx.ist.psu.edu/viewdoc/download?doi=10.1.1.117.1230&amp;rep=rep1&amp;type=pdf</w:t>
+        </w:r>
+      </w:hyperlink>
+      <w:r>
+        <w:rPr>
+          <w:u w:val="single"/>
+        </w:rPr>
+        <w:t xml:space="preserve"> </w:t>
+      </w:r>
+    </w:p>
+    <w:p>
+      <w:pPr>
+        <w:spacing w:after="0"/>
+        <w:rPr>
+          <w:u w:val="single"/>
+        </w:rPr>
+      </w:pPr>
+    </w:p>
+    <w:p>
+      <w:pPr>
         <w:pStyle w:val="Prrafodelista"/>
         <w:numPr>
           <w:ilvl w:val="0"/>
@@ -262,11 +338,83 @@
           <w:u w:val="single"/>
         </w:rPr>
       </w:pPr>
+      <w:proofErr w:type="spellStart"/>
       <w:r>
         <w:rPr>
           <w:b/>
           <w:u w:val="single"/>
         </w:rPr>
+        <w:t>Tests</w:t>
+      </w:r>
+      <w:proofErr w:type="spellEnd"/>
+      <w:r>
+        <w:rPr>
+          <w:b/>
+          <w:u w:val="single"/>
+        </w:rPr>
+        <w:t xml:space="preserve"> de </w:t>
+      </w:r>
+      <w:proofErr w:type="spellStart"/>
+      <w:r>
+        <w:rPr>
+          <w:b/>
+          <w:u w:val="single"/>
+        </w:rPr>
+        <w:t>primalidad</w:t>
+      </w:r>
+      <w:proofErr w:type="spellEnd"/>
+    </w:p>
+    <w:p>
+      <w:pPr>
+        <w:spacing w:after="0"/>
+      </w:pPr>
+      <w:hyperlink r:id="rId13" w:history="1">
+        <w:r>
+          <w:rPr>
+            <w:rStyle w:val="Hipervnculo"/>
+          </w:rPr>
+          <w:t>https://gist.github.com/lenidh/7812988</w:t>
+        </w:r>
+      </w:hyperlink>
+      <w:r>
+        <w:t xml:space="preserve"> </w:t>
+      </w:r>
+    </w:p>
+    <w:p>
+      <w:pPr>
+        <w:spacing w:after="0"/>
+      </w:pPr>
+      <w:bookmarkStart w:id="0" w:name="_GoBack"/>
+      <w:bookmarkEnd w:id="0"/>
+    </w:p>
+    <w:p>
+      <w:pPr>
+        <w:spacing w:after="0"/>
+      </w:pPr>
+    </w:p>
+    <w:p>
+      <w:pPr>
+        <w:spacing w:after="0"/>
+      </w:pPr>
+    </w:p>
+    <w:p>
+      <w:pPr>
+        <w:pStyle w:val="Prrafodelista"/>
+        <w:numPr>
+          <w:ilvl w:val="0"/>
+          <w:numId w:val="2"/>
+        </w:numPr>
+        <w:spacing w:after="0"/>
+        <w:rPr>
+          <w:b/>
+          <w:u w:val="single"/>
+        </w:rPr>
+      </w:pPr>
+      <w:r>
+        <w:rPr>
+          <w:b/>
+          <w:u w:val="single"/>
+        </w:rPr>
         <w:t>Libros y Documentación</w:t>
       </w:r>
     </w:p>
@@ -279,7 +427,7 @@
       <w:pPr>
         <w:spacing w:after="0"/>
       </w:pPr>
-      <w:hyperlink r:id="rId10" w:history="1">
+      <w:hyperlink r:id="rId14" w:history="1">
         <w:r>
           <w:rPr>
             <w:rStyle w:val="Hipervnculo"/>
@@ -306,7 +454,7 @@
       <w:r>
         <w:t xml:space="preserve">TFG de otra persona: </w:t>
       </w:r>
-      <w:hyperlink r:id="rId11" w:history="1">
+      <w:hyperlink r:id="rId15" w:history="1">
         <w:r>
           <w:rPr>
             <w:rStyle w:val="Hipervnculo"/>
@@ -402,7 +550,7 @@
       <w:r>
         <w:t xml:space="preserve"> </w:t>
       </w:r>
-      <w:hyperlink r:id="rId12" w:history="1">
+      <w:hyperlink r:id="rId16" w:history="1">
         <w:r>
           <w:rPr>
             <w:rStyle w:val="Hipervnculo"/>
@@ -427,7 +575,7 @@
       <w:r>
         <w:t xml:space="preserve"> </w:t>
       </w:r>
-      <w:hyperlink r:id="rId13" w:history="1">
+      <w:hyperlink r:id="rId17" w:history="1">
         <w:r>
           <w:rPr>
             <w:rStyle w:val="Hipervnculo"/>
@@ -446,7 +594,7 @@
       <w:r>
         <w:t xml:space="preserve">X es basura </w:t>
       </w:r>
-      <w:hyperlink r:id="rId14" w:history="1">
+      <w:hyperlink r:id="rId18" w:history="1">
         <w:r>
           <w:rPr>
             <w:rStyle w:val="Hipervnculo"/>
@@ -465,7 +613,7 @@
       <w:r>
         <w:t xml:space="preserve">XX </w:t>
       </w:r>
-      <w:hyperlink r:id="rId15" w:history="1">
+      <w:hyperlink r:id="rId19" w:history="1">
         <w:r>
           <w:rPr>
             <w:rStyle w:val="Hipervnculo"/>
@@ -498,7 +646,7 @@
       <w:r>
         <w:t xml:space="preserve"> </w:t>
       </w:r>
-      <w:hyperlink r:id="rId16" w:history="1">
+      <w:hyperlink r:id="rId20" w:history="1">
         <w:r>
           <w:rPr>
             <w:rStyle w:val="Hipervnculo"/>
@@ -517,7 +665,7 @@
       <w:r>
         <w:t xml:space="preserve">XX  </w:t>
       </w:r>
-      <w:hyperlink r:id="rId17" w:history="1">
+      <w:hyperlink r:id="rId21" w:history="1">
         <w:r>
           <w:rPr>
             <w:rStyle w:val="Hipervnculo"/>
@@ -536,7 +684,7 @@
       <w:r>
         <w:t xml:space="preserve">XX </w:t>
       </w:r>
-      <w:hyperlink r:id="rId18" w:history="1">
+      <w:hyperlink r:id="rId22" w:history="1">
         <w:r>
           <w:rPr>
             <w:rStyle w:val="Hipervnculo"/>
@@ -571,7 +719,7 @@
       <w:r>
         <w:t xml:space="preserve"> </w:t>
       </w:r>
-      <w:hyperlink r:id="rId19" w:history="1">
+      <w:hyperlink r:id="rId23" w:history="1">
         <w:r>
           <w:rPr>
             <w:rStyle w:val="Hipervnculo"/>
@@ -633,9 +781,10 @@
         <w:spacing w:after="0"/>
       </w:pPr>
       <w:r>
+        <w:lastRenderedPageBreak/>
         <w:t xml:space="preserve">Realmente no es nada: </w:t>
       </w:r>
-      <w:hyperlink r:id="rId20" w:history="1">
+      <w:hyperlink r:id="rId24" w:history="1">
         <w:r>
           <w:rPr>
             <w:rStyle w:val="Hipervnculo"/>
@@ -662,7 +811,7 @@
       <w:r>
         <w:t xml:space="preserve">: </w:t>
       </w:r>
-      <w:hyperlink r:id="rId21" w:history="1">
+      <w:hyperlink r:id="rId25" w:history="1">
         <w:r>
           <w:rPr>
             <w:rStyle w:val="Hipervnculo"/>
@@ -687,7 +836,7 @@
       <w:r>
         <w:t xml:space="preserve"> </w:t>
       </w:r>
-      <w:hyperlink r:id="rId22" w:history="1">
+      <w:hyperlink r:id="rId26" w:history="1">
         <w:r>
           <w:rPr>
             <w:rStyle w:val="Hipervnculo"/>
@@ -723,7 +872,7 @@
       <w:r>
         <w:t xml:space="preserve"> </w:t>
       </w:r>
-      <w:hyperlink r:id="rId23" w:history="1">
+      <w:hyperlink r:id="rId27" w:history="1">
         <w:r>
           <w:rPr>
             <w:rStyle w:val="Hipervnculo"/>
@@ -751,7 +900,7 @@
       <w:r>
         <w:t xml:space="preserve">   </w:t>
       </w:r>
-      <w:hyperlink r:id="rId24" w:history="1">
+      <w:hyperlink r:id="rId28" w:history="1">
         <w:r>
           <w:rPr>
             <w:rStyle w:val="Hipervnculo"/>
@@ -776,7 +925,7 @@
       <w:r>
         <w:t xml:space="preserve">   </w:t>
       </w:r>
-      <w:hyperlink r:id="rId25" w:history="1">
+      <w:hyperlink r:id="rId29" w:history="1">
         <w:r>
           <w:rPr>
             <w:rStyle w:val="Hipervnculo"/>
@@ -798,7 +947,7 @@
       <w:r>
         <w:t xml:space="preserve">   </w:t>
       </w:r>
-      <w:hyperlink r:id="rId26" w:history="1">
+      <w:hyperlink r:id="rId30" w:history="1">
         <w:r>
           <w:rPr>
             <w:rStyle w:val="Hipervnculo"/>
@@ -826,7 +975,7 @@
       <w:r>
         <w:t xml:space="preserve">   </w:t>
       </w:r>
-      <w:hyperlink r:id="rId27" w:history="1">
+      <w:hyperlink r:id="rId31" w:history="1">
         <w:r>
           <w:rPr>
             <w:rStyle w:val="Hipervnculo"/>
@@ -853,13 +1002,12 @@
         <w:rPr>
           <w:highlight w:val="yellow"/>
         </w:rPr>
-        <w:lastRenderedPageBreak/>
         <w:t>Me falta por leer</w:t>
       </w:r>
       <w:r>
         <w:t xml:space="preserve"> </w:t>
       </w:r>
-      <w:hyperlink r:id="rId28" w:history="1">
+      <w:hyperlink r:id="rId32" w:history="1">
         <w:r>
           <w:rPr>
             <w:rStyle w:val="Hipervnculo"/>
@@ -891,7 +1039,7 @@
       <w:r>
         <w:t xml:space="preserve">  </w:t>
       </w:r>
-      <w:hyperlink r:id="rId29" w:history="1">
+      <w:hyperlink r:id="rId33" w:history="1">
         <w:r>
           <w:rPr>
             <w:rStyle w:val="Hipervnculo"/>
@@ -923,7 +1071,7 @@
       <w:r>
         <w:t xml:space="preserve">  </w:t>
       </w:r>
-      <w:hyperlink r:id="rId30" w:history="1">
+      <w:hyperlink r:id="rId34" w:history="1">
         <w:r>
           <w:rPr>
             <w:rStyle w:val="Hipervnculo"/>
@@ -949,7 +1097,7 @@
       <w:r>
         <w:t xml:space="preserve">  </w:t>
       </w:r>
-      <w:hyperlink r:id="rId31" w:history="1">
+      <w:hyperlink r:id="rId35" w:history="1">
         <w:r>
           <w:rPr>
             <w:rStyle w:val="Hipervnculo"/>
@@ -975,32 +1123,14 @@
       <w:r>
         <w:t xml:space="preserve">  </w:t>
       </w:r>
-      <w:bookmarkStart w:id="0" w:name="_GoBack"/>
-      <w:bookmarkEnd w:id="0"/>
-      <w:r>
-        <w:fldChar w:fldCharType="begin"/>
-      </w:r>
-      <w:r>
-        <w:instrText xml:space="preserve"> HYPERLINK "</w:instrText>
-      </w:r>
-      <w:r>
-        <w:instrText>https://es.wikipedia.org/wiki/Exponenciaci%C3%B3n_binaria</w:instrText>
-      </w:r>
-      <w:r>
-        <w:instrText xml:space="preserve">" </w:instrText>
-      </w:r>
-      <w:r>
-        <w:fldChar w:fldCharType="separate"/>
-      </w:r>
-      <w:r>
-        <w:rPr>
-          <w:rStyle w:val="Hipervnculo"/>
-        </w:rPr>
-        <w:t>https://es.wikipedia.org/wiki/Exponenciaci%C3%B3n_binaria</w:t>
-      </w:r>
-      <w:r>
-        <w:fldChar w:fldCharType="end"/>
-      </w:r>
+      <w:hyperlink r:id="rId36" w:history="1">
+        <w:r>
+          <w:rPr>
+            <w:rStyle w:val="Hipervnculo"/>
+          </w:rPr>
+          <w:t>https://es.wikipedia.org/wiki/Exponenciaci%C3%B3n_binaria</w:t>
+        </w:r>
+      </w:hyperlink>
       <w:r>
         <w:t xml:space="preserve"> </w:t>
       </w:r>
@@ -1045,7 +1175,7 @@
           <w:rStyle w:val="Hipervnculo"/>
         </w:rPr>
       </w:pPr>
-      <w:hyperlink r:id="rId32" w:anchor="q=api+java+RSA" w:history="1">
+      <w:hyperlink r:id="rId37" w:anchor="q=api+java+RSA" w:history="1">
         <w:r>
           <w:rPr>
             <w:rStyle w:val="Hipervnculo"/>
@@ -1108,7 +1238,7 @@
       <w:r>
         <w:t xml:space="preserve">Todas las clases: </w:t>
       </w:r>
-      <w:hyperlink r:id="rId33" w:history="1">
+      <w:hyperlink r:id="rId38" w:history="1">
         <w:r>
           <w:rPr>
             <w:rStyle w:val="Hipervnculo"/>
@@ -1140,7 +1270,7 @@
       <w:r>
         <w:t xml:space="preserve">: </w:t>
       </w:r>
-      <w:hyperlink r:id="rId34" w:history="1">
+      <w:hyperlink r:id="rId39" w:history="1">
         <w:r>
           <w:rPr>
             <w:rStyle w:val="Hipervnculo"/>
@@ -1173,7 +1303,7 @@
           <w:lang w:val="en-US"/>
         </w:rPr>
       </w:pPr>
-      <w:hyperlink r:id="rId35" w:history="1">
+      <w:hyperlink r:id="rId40" w:history="1">
         <w:r>
           <w:rPr>
             <w:rStyle w:val="Hipervnculo"/>
@@ -1196,7 +1326,7 @@
           <w:lang w:val="en-US"/>
         </w:rPr>
       </w:pPr>
-      <w:hyperlink r:id="rId36" w:history="1">
+      <w:hyperlink r:id="rId41" w:history="1">
         <w:r>
           <w:rPr>
             <w:rStyle w:val="Hipervnculo"/>
@@ -1774,7 +1904,7 @@
       <w:r>
         <w:t xml:space="preserve"> </w:t>
       </w:r>
-      <w:hyperlink r:id="rId37" w:history="1">
+      <w:hyperlink r:id="rId42" w:history="1">
         <w:r>
           <w:rPr>
             <w:rStyle w:val="Hipervnculo"/>
@@ -1857,7 +1987,7 @@
       <w:r>
         <w:t xml:space="preserve"> desarrolladas por java: </w:t>
       </w:r>
-      <w:hyperlink r:id="rId38" w:history="1">
+      <w:hyperlink r:id="rId43" w:history="1">
         <w:r>
           <w:rPr>
             <w:rStyle w:val="Hipervnculo"/>
@@ -1881,7 +2011,7 @@
       <w:r>
         <w:t xml:space="preserve"> </w:t>
       </w:r>
-      <w:hyperlink r:id="rId39" w:history="1">
+      <w:hyperlink r:id="rId44" w:history="1">
         <w:r>
           <w:rPr>
             <w:rStyle w:val="Hipervnculo"/>
@@ -1908,7 +2038,7 @@
       <w:r>
         <w:t xml:space="preserve"> </w:t>
       </w:r>
-      <w:hyperlink r:id="rId40" w:history="1">
+      <w:hyperlink r:id="rId45" w:history="1">
         <w:r>
           <w:rPr>
             <w:rStyle w:val="Hipervnculo"/>
@@ -1942,7 +2072,7 @@
       <w:pPr>
         <w:spacing w:after="0"/>
       </w:pPr>
-      <w:hyperlink r:id="rId41" w:history="1">
+      <w:hyperlink r:id="rId46" w:history="1">
         <w:r>
           <w:rPr>
             <w:rStyle w:val="Hipervnculo"/>
@@ -1958,7 +2088,7 @@
       <w:pPr>
         <w:spacing w:after="0"/>
       </w:pPr>
-      <w:hyperlink r:id="rId42" w:history="1">
+      <w:hyperlink r:id="rId47" w:history="1">
         <w:r>
           <w:rPr>
             <w:rStyle w:val="Hipervnculo"/>
@@ -2000,7 +2130,7 @@
       <w:pPr>
         <w:spacing w:after="0"/>
       </w:pPr>
-      <w:hyperlink r:id="rId43" w:history="1">
+      <w:hyperlink r:id="rId48" w:history="1">
         <w:r>
           <w:rPr>
             <w:rStyle w:val="Hipervnculo"/>
@@ -2016,7 +2146,7 @@
       <w:pPr>
         <w:spacing w:after="0"/>
       </w:pPr>
-      <w:hyperlink r:id="rId44" w:history="1">
+      <w:hyperlink r:id="rId49" w:history="1">
         <w:r>
           <w:rPr>
             <w:rStyle w:val="Hipervnculo"/>
@@ -2088,7 +2218,7 @@
       <w:r>
         <w:t xml:space="preserve">X </w:t>
       </w:r>
-      <w:hyperlink r:id="rId45" w:history="1">
+      <w:hyperlink r:id="rId50" w:history="1">
         <w:r>
           <w:rPr>
             <w:rStyle w:val="Hipervnculo"/>
@@ -2112,7 +2242,7 @@
       <w:r>
         <w:t xml:space="preserve">X canal lateral:  </w:t>
       </w:r>
-      <w:hyperlink r:id="rId46" w:history="1">
+      <w:hyperlink r:id="rId51" w:history="1">
         <w:r>
           <w:rPr>
             <w:rStyle w:val="Hipervnculo"/>
@@ -2142,7 +2272,7 @@
       <w:r>
         <w:t xml:space="preserve">):  </w:t>
       </w:r>
-      <w:hyperlink r:id="rId47" w:history="1">
+      <w:hyperlink r:id="rId52" w:history="1">
         <w:r>
           <w:rPr>
             <w:rStyle w:val="Hipervnculo"/>
@@ -2174,7 +2304,7 @@
       <w:r>
         <w:t xml:space="preserve">: </w:t>
       </w:r>
-      <w:hyperlink r:id="rId48" w:history="1">
+      <w:hyperlink r:id="rId53" w:history="1">
         <w:r>
           <w:rPr>
             <w:rStyle w:val="Hipervnculo"/>
@@ -2193,7 +2323,7 @@
       <w:r>
         <w:t xml:space="preserve">X </w:t>
       </w:r>
-      <w:hyperlink r:id="rId49" w:history="1">
+      <w:hyperlink r:id="rId54" w:history="1">
         <w:r>
           <w:rPr>
             <w:rStyle w:val="Hipervnculo"/>
@@ -2223,7 +2353,7 @@
       <w:r>
         <w:t xml:space="preserve">: </w:t>
       </w:r>
-      <w:hyperlink r:id="rId50" w:history="1">
+      <w:hyperlink r:id="rId55" w:history="1">
         <w:r>
           <w:rPr>
             <w:rStyle w:val="Hipervnculo"/>
@@ -2571,6 +2701,7 @@
           <w:szCs w:val="20"/>
           <w:lang w:val="en-US"/>
         </w:rPr>
+        <w:lastRenderedPageBreak/>
         <w:t>System.</w:t>
       </w:r>
       <w:r>
@@ -3099,7 +3230,6 @@
           <w:sz w:val="20"/>
           <w:szCs w:val="20"/>
         </w:rPr>
-        <w:lastRenderedPageBreak/>
         <w:t>Domingo 19 de febrero: 11:45</w:t>
       </w:r>
       <w:r>
@@ -3205,7 +3335,7 @@
           <w:rFonts w:ascii="Calibri" w:hAnsi="Calibri" w:cs="Calibri"/>
         </w:rPr>
       </w:pPr>
-      <w:hyperlink r:id="rId51" w:history="1">
+      <w:hyperlink r:id="rId56" w:history="1">
         <w:r>
           <w:rPr>
             <w:rStyle w:val="Hipervnculo"/>
@@ -4651,7 +4781,7 @@
 </file>
 
 <file path=customXml/itemProps1.xml><?xml version="1.0" encoding="utf-8"?>
-<ds:datastoreItem xmlns:ds="http://schemas.openxmlformats.org/officeDocument/2006/customXml" ds:itemID="{62729C01-3E6E-45CC-B952-D5B827360838}">
+<ds:datastoreItem xmlns:ds="http://schemas.openxmlformats.org/officeDocument/2006/customXml" ds:itemID="{9F0CDBEC-D44F-4A0B-8417-28080BF8B628}">
   <ds:schemaRefs>
     <ds:schemaRef ds:uri="http://schemas.openxmlformats.org/officeDocument/2006/bibliography"/>
   </ds:schemaRefs>

</xml_diff>

<commit_message>
MillerRabin ok, prints ok, añadido lo leido y el trabajo
Proximo dia, añadir los ataques.
</commit_message>
<xml_diff>
--- a/Ideas trabajo.docx
+++ b/Ideas trabajo.docx
@@ -383,9 +383,49 @@
     <w:p>
       <w:pPr>
         <w:spacing w:after="0"/>
+        <w:rPr>
+          <w:u w:val="single"/>
+        </w:rPr>
+      </w:pPr>
+      <w:hyperlink r:id="rId14" w:history="1">
+        <w:r>
+          <w:rPr>
+            <w:rStyle w:val="Hipervnculo"/>
+          </w:rPr>
+          <w:t>https://es.wikipedia.org/wiki/N%C3%BAmero_primo_de_Mersenne</w:t>
+        </w:r>
+      </w:hyperlink>
+      <w:r>
+        <w:t xml:space="preserve"> para primo grande y guay quitar 1 final y poner 3</w:t>
+      </w:r>
+    </w:p>
+    <w:p>
+      <w:pPr>
+        <w:spacing w:after="0"/>
+        <w:rPr>
+          <w:u w:val="single"/>
+        </w:rPr>
+      </w:pPr>
+      <w:hyperlink r:id="rId15" w:history="1">
+        <w:r>
+          <w:rPr>
+            <w:rStyle w:val="Hipervnculo"/>
+          </w:rPr>
+          <w:t>https://github.com/wgimson/MillerRabin/blob/master/myMillerRabinImplementation.java</w:t>
+        </w:r>
+      </w:hyperlink>
+    </w:p>
+    <w:p>
+      <w:pPr>
+        <w:spacing w:after="0"/>
       </w:pPr>
       <w:bookmarkStart w:id="0" w:name="_GoBack"/>
       <w:bookmarkEnd w:id="0"/>
+    </w:p>
+    <w:p>
+      <w:pPr>
+        <w:spacing w:after="0"/>
+      </w:pPr>
     </w:p>
     <w:p>
       <w:pPr>
@@ -427,7 +467,7 @@
       <w:pPr>
         <w:spacing w:after="0"/>
       </w:pPr>
-      <w:hyperlink r:id="rId14" w:history="1">
+      <w:hyperlink r:id="rId16" w:history="1">
         <w:r>
           <w:rPr>
             <w:rStyle w:val="Hipervnculo"/>
@@ -454,7 +494,7 @@
       <w:r>
         <w:t xml:space="preserve">TFG de otra persona: </w:t>
       </w:r>
-      <w:hyperlink r:id="rId15" w:history="1">
+      <w:hyperlink r:id="rId17" w:history="1">
         <w:r>
           <w:rPr>
             <w:rStyle w:val="Hipervnculo"/>
@@ -550,7 +590,7 @@
       <w:r>
         <w:t xml:space="preserve"> </w:t>
       </w:r>
-      <w:hyperlink r:id="rId16" w:history="1">
+      <w:hyperlink r:id="rId18" w:history="1">
         <w:r>
           <w:rPr>
             <w:rStyle w:val="Hipervnculo"/>
@@ -575,7 +615,7 @@
       <w:r>
         <w:t xml:space="preserve"> </w:t>
       </w:r>
-      <w:hyperlink r:id="rId17" w:history="1">
+      <w:hyperlink r:id="rId19" w:history="1">
         <w:r>
           <w:rPr>
             <w:rStyle w:val="Hipervnculo"/>
@@ -594,7 +634,7 @@
       <w:r>
         <w:t xml:space="preserve">X es basura </w:t>
       </w:r>
-      <w:hyperlink r:id="rId18" w:history="1">
+      <w:hyperlink r:id="rId20" w:history="1">
         <w:r>
           <w:rPr>
             <w:rStyle w:val="Hipervnculo"/>
@@ -613,7 +653,7 @@
       <w:r>
         <w:t xml:space="preserve">XX </w:t>
       </w:r>
-      <w:hyperlink r:id="rId19" w:history="1">
+      <w:hyperlink r:id="rId21" w:history="1">
         <w:r>
           <w:rPr>
             <w:rStyle w:val="Hipervnculo"/>
@@ -646,7 +686,7 @@
       <w:r>
         <w:t xml:space="preserve"> </w:t>
       </w:r>
-      <w:hyperlink r:id="rId20" w:history="1">
+      <w:hyperlink r:id="rId22" w:history="1">
         <w:r>
           <w:rPr>
             <w:rStyle w:val="Hipervnculo"/>
@@ -665,7 +705,7 @@
       <w:r>
         <w:t xml:space="preserve">XX  </w:t>
       </w:r>
-      <w:hyperlink r:id="rId21" w:history="1">
+      <w:hyperlink r:id="rId23" w:history="1">
         <w:r>
           <w:rPr>
             <w:rStyle w:val="Hipervnculo"/>
@@ -684,7 +724,7 @@
       <w:r>
         <w:t xml:space="preserve">XX </w:t>
       </w:r>
-      <w:hyperlink r:id="rId22" w:history="1">
+      <w:hyperlink r:id="rId24" w:history="1">
         <w:r>
           <w:rPr>
             <w:rStyle w:val="Hipervnculo"/>
@@ -719,7 +759,7 @@
       <w:r>
         <w:t xml:space="preserve"> </w:t>
       </w:r>
-      <w:hyperlink r:id="rId23" w:history="1">
+      <w:hyperlink r:id="rId25" w:history="1">
         <w:r>
           <w:rPr>
             <w:rStyle w:val="Hipervnculo"/>
@@ -781,10 +821,9 @@
         <w:spacing w:after="0"/>
       </w:pPr>
       <w:r>
-        <w:lastRenderedPageBreak/>
         <w:t xml:space="preserve">Realmente no es nada: </w:t>
       </w:r>
-      <w:hyperlink r:id="rId24" w:history="1">
+      <w:hyperlink r:id="rId26" w:history="1">
         <w:r>
           <w:rPr>
             <w:rStyle w:val="Hipervnculo"/>
@@ -811,7 +850,7 @@
       <w:r>
         <w:t xml:space="preserve">: </w:t>
       </w:r>
-      <w:hyperlink r:id="rId25" w:history="1">
+      <w:hyperlink r:id="rId27" w:history="1">
         <w:r>
           <w:rPr>
             <w:rStyle w:val="Hipervnculo"/>
@@ -836,7 +875,7 @@
       <w:r>
         <w:t xml:space="preserve"> </w:t>
       </w:r>
-      <w:hyperlink r:id="rId26" w:history="1">
+      <w:hyperlink r:id="rId28" w:history="1">
         <w:r>
           <w:rPr>
             <w:rStyle w:val="Hipervnculo"/>
@@ -872,7 +911,7 @@
       <w:r>
         <w:t xml:space="preserve"> </w:t>
       </w:r>
-      <w:hyperlink r:id="rId27" w:history="1">
+      <w:hyperlink r:id="rId29" w:history="1">
         <w:r>
           <w:rPr>
             <w:rStyle w:val="Hipervnculo"/>
@@ -900,7 +939,7 @@
       <w:r>
         <w:t xml:space="preserve">   </w:t>
       </w:r>
-      <w:hyperlink r:id="rId28" w:history="1">
+      <w:hyperlink r:id="rId30" w:history="1">
         <w:r>
           <w:rPr>
             <w:rStyle w:val="Hipervnculo"/>
@@ -925,7 +964,7 @@
       <w:r>
         <w:t xml:space="preserve">   </w:t>
       </w:r>
-      <w:hyperlink r:id="rId29" w:history="1">
+      <w:hyperlink r:id="rId31" w:history="1">
         <w:r>
           <w:rPr>
             <w:rStyle w:val="Hipervnculo"/>
@@ -947,7 +986,7 @@
       <w:r>
         <w:t xml:space="preserve">   </w:t>
       </w:r>
-      <w:hyperlink r:id="rId30" w:history="1">
+      <w:hyperlink r:id="rId32" w:history="1">
         <w:r>
           <w:rPr>
             <w:rStyle w:val="Hipervnculo"/>
@@ -975,7 +1014,7 @@
       <w:r>
         <w:t xml:space="preserve">   </w:t>
       </w:r>
-      <w:hyperlink r:id="rId31" w:history="1">
+      <w:hyperlink r:id="rId33" w:history="1">
         <w:r>
           <w:rPr>
             <w:rStyle w:val="Hipervnculo"/>
@@ -1007,7 +1046,7 @@
       <w:r>
         <w:t xml:space="preserve"> </w:t>
       </w:r>
-      <w:hyperlink r:id="rId32" w:history="1">
+      <w:hyperlink r:id="rId34" w:history="1">
         <w:r>
           <w:rPr>
             <w:rStyle w:val="Hipervnculo"/>
@@ -1039,7 +1078,7 @@
       <w:r>
         <w:t xml:space="preserve">  </w:t>
       </w:r>
-      <w:hyperlink r:id="rId33" w:history="1">
+      <w:hyperlink r:id="rId35" w:history="1">
         <w:r>
           <w:rPr>
             <w:rStyle w:val="Hipervnculo"/>
@@ -1071,7 +1110,7 @@
       <w:r>
         <w:t xml:space="preserve">  </w:t>
       </w:r>
-      <w:hyperlink r:id="rId34" w:history="1">
+      <w:hyperlink r:id="rId36" w:history="1">
         <w:r>
           <w:rPr>
             <w:rStyle w:val="Hipervnculo"/>
@@ -1097,7 +1136,7 @@
       <w:r>
         <w:t xml:space="preserve">  </w:t>
       </w:r>
-      <w:hyperlink r:id="rId35" w:history="1">
+      <w:hyperlink r:id="rId37" w:history="1">
         <w:r>
           <w:rPr>
             <w:rStyle w:val="Hipervnculo"/>
@@ -1123,7 +1162,7 @@
       <w:r>
         <w:t xml:space="preserve">  </w:t>
       </w:r>
-      <w:hyperlink r:id="rId36" w:history="1">
+      <w:hyperlink r:id="rId38" w:history="1">
         <w:r>
           <w:rPr>
             <w:rStyle w:val="Hipervnculo"/>
@@ -1175,7 +1214,7 @@
           <w:rStyle w:val="Hipervnculo"/>
         </w:rPr>
       </w:pPr>
-      <w:hyperlink r:id="rId37" w:anchor="q=api+java+RSA" w:history="1">
+      <w:hyperlink r:id="rId39" w:anchor="q=api+java+RSA" w:history="1">
         <w:r>
           <w:rPr>
             <w:rStyle w:val="Hipervnculo"/>
@@ -1238,7 +1277,7 @@
       <w:r>
         <w:t xml:space="preserve">Todas las clases: </w:t>
       </w:r>
-      <w:hyperlink r:id="rId38" w:history="1">
+      <w:hyperlink r:id="rId40" w:history="1">
         <w:r>
           <w:rPr>
             <w:rStyle w:val="Hipervnculo"/>
@@ -1270,7 +1309,7 @@
       <w:r>
         <w:t xml:space="preserve">: </w:t>
       </w:r>
-      <w:hyperlink r:id="rId39" w:history="1">
+      <w:hyperlink r:id="rId41" w:history="1">
         <w:r>
           <w:rPr>
             <w:rStyle w:val="Hipervnculo"/>
@@ -1303,7 +1342,7 @@
           <w:lang w:val="en-US"/>
         </w:rPr>
       </w:pPr>
-      <w:hyperlink r:id="rId40" w:history="1">
+      <w:hyperlink r:id="rId42" w:history="1">
         <w:r>
           <w:rPr>
             <w:rStyle w:val="Hipervnculo"/>
@@ -1326,7 +1365,7 @@
           <w:lang w:val="en-US"/>
         </w:rPr>
       </w:pPr>
-      <w:hyperlink r:id="rId41" w:history="1">
+      <w:hyperlink r:id="rId43" w:history="1">
         <w:r>
           <w:rPr>
             <w:rStyle w:val="Hipervnculo"/>
@@ -1904,7 +1943,7 @@
       <w:r>
         <w:t xml:space="preserve"> </w:t>
       </w:r>
-      <w:hyperlink r:id="rId42" w:history="1">
+      <w:hyperlink r:id="rId44" w:history="1">
         <w:r>
           <w:rPr>
             <w:rStyle w:val="Hipervnculo"/>
@@ -1934,6 +1973,7 @@
           <w:color w:val="FF0000"/>
           <w:u w:val="single"/>
         </w:rPr>
+        <w:lastRenderedPageBreak/>
         <w:tab/>
         <w:t xml:space="preserve">Otras </w:t>
       </w:r>
@@ -1987,7 +2027,7 @@
       <w:r>
         <w:t xml:space="preserve"> desarrolladas por java: </w:t>
       </w:r>
-      <w:hyperlink r:id="rId43" w:history="1">
+      <w:hyperlink r:id="rId45" w:history="1">
         <w:r>
           <w:rPr>
             <w:rStyle w:val="Hipervnculo"/>
@@ -2011,7 +2051,7 @@
       <w:r>
         <w:t xml:space="preserve"> </w:t>
       </w:r>
-      <w:hyperlink r:id="rId44" w:history="1">
+      <w:hyperlink r:id="rId46" w:history="1">
         <w:r>
           <w:rPr>
             <w:rStyle w:val="Hipervnculo"/>
@@ -2038,7 +2078,7 @@
       <w:r>
         <w:t xml:space="preserve"> </w:t>
       </w:r>
-      <w:hyperlink r:id="rId45" w:history="1">
+      <w:hyperlink r:id="rId47" w:history="1">
         <w:r>
           <w:rPr>
             <w:rStyle w:val="Hipervnculo"/>
@@ -2072,7 +2112,7 @@
       <w:pPr>
         <w:spacing w:after="0"/>
       </w:pPr>
-      <w:hyperlink r:id="rId46" w:history="1">
+      <w:hyperlink r:id="rId48" w:history="1">
         <w:r>
           <w:rPr>
             <w:rStyle w:val="Hipervnculo"/>
@@ -2088,7 +2128,7 @@
       <w:pPr>
         <w:spacing w:after="0"/>
       </w:pPr>
-      <w:hyperlink r:id="rId47" w:history="1">
+      <w:hyperlink r:id="rId49" w:history="1">
         <w:r>
           <w:rPr>
             <w:rStyle w:val="Hipervnculo"/>
@@ -2130,7 +2170,7 @@
       <w:pPr>
         <w:spacing w:after="0"/>
       </w:pPr>
-      <w:hyperlink r:id="rId48" w:history="1">
+      <w:hyperlink r:id="rId50" w:history="1">
         <w:r>
           <w:rPr>
             <w:rStyle w:val="Hipervnculo"/>
@@ -2146,7 +2186,7 @@
       <w:pPr>
         <w:spacing w:after="0"/>
       </w:pPr>
-      <w:hyperlink r:id="rId49" w:history="1">
+      <w:hyperlink r:id="rId51" w:history="1">
         <w:r>
           <w:rPr>
             <w:rStyle w:val="Hipervnculo"/>
@@ -2218,7 +2258,7 @@
       <w:r>
         <w:t xml:space="preserve">X </w:t>
       </w:r>
-      <w:hyperlink r:id="rId50" w:history="1">
+      <w:hyperlink r:id="rId52" w:history="1">
         <w:r>
           <w:rPr>
             <w:rStyle w:val="Hipervnculo"/>
@@ -2242,7 +2282,7 @@
       <w:r>
         <w:t xml:space="preserve">X canal lateral:  </w:t>
       </w:r>
-      <w:hyperlink r:id="rId51" w:history="1">
+      <w:hyperlink r:id="rId53" w:history="1">
         <w:r>
           <w:rPr>
             <w:rStyle w:val="Hipervnculo"/>
@@ -2272,7 +2312,7 @@
       <w:r>
         <w:t xml:space="preserve">):  </w:t>
       </w:r>
-      <w:hyperlink r:id="rId52" w:history="1">
+      <w:hyperlink r:id="rId54" w:history="1">
         <w:r>
           <w:rPr>
             <w:rStyle w:val="Hipervnculo"/>
@@ -2304,7 +2344,7 @@
       <w:r>
         <w:t xml:space="preserve">: </w:t>
       </w:r>
-      <w:hyperlink r:id="rId53" w:history="1">
+      <w:hyperlink r:id="rId55" w:history="1">
         <w:r>
           <w:rPr>
             <w:rStyle w:val="Hipervnculo"/>
@@ -2323,7 +2363,7 @@
       <w:r>
         <w:t xml:space="preserve">X </w:t>
       </w:r>
-      <w:hyperlink r:id="rId54" w:history="1">
+      <w:hyperlink r:id="rId56" w:history="1">
         <w:r>
           <w:rPr>
             <w:rStyle w:val="Hipervnculo"/>
@@ -2353,7 +2393,7 @@
       <w:r>
         <w:t xml:space="preserve">: </w:t>
       </w:r>
-      <w:hyperlink r:id="rId55" w:history="1">
+      <w:hyperlink r:id="rId57" w:history="1">
         <w:r>
           <w:rPr>
             <w:rStyle w:val="Hipervnculo"/>
@@ -2701,7 +2741,6 @@
           <w:szCs w:val="20"/>
           <w:lang w:val="en-US"/>
         </w:rPr>
-        <w:lastRenderedPageBreak/>
         <w:t>System.</w:t>
       </w:r>
       <w:r>
@@ -3316,6 +3355,87 @@
           <w:szCs w:val="20"/>
         </w:rPr>
       </w:pPr>
+      <w:r>
+        <w:rPr>
+          <w:rFonts w:ascii="Courier New" w:hAnsi="Courier New" w:cs="Courier New"/>
+          <w:color w:val="000000"/>
+          <w:sz w:val="20"/>
+          <w:szCs w:val="20"/>
+        </w:rPr>
+        <w:t xml:space="preserve">Lunes 20 a Viernes 25 </w:t>
+      </w:r>
+      <w:proofErr w:type="spellStart"/>
+      <w:r>
+        <w:rPr>
+          <w:rFonts w:ascii="Courier New" w:hAnsi="Courier New" w:cs="Courier New"/>
+          <w:color w:val="000000"/>
+          <w:sz w:val="20"/>
+          <w:szCs w:val="20"/>
+        </w:rPr>
+        <w:t>mas</w:t>
+      </w:r>
+      <w:proofErr w:type="spellEnd"/>
+      <w:r>
+        <w:rPr>
+          <w:rFonts w:ascii="Courier New" w:hAnsi="Courier New" w:cs="Courier New"/>
+          <w:color w:val="000000"/>
+          <w:sz w:val="20"/>
+          <w:szCs w:val="20"/>
+        </w:rPr>
+        <w:t xml:space="preserve"> o menos unas 2 horas quizá tres por </w:t>
+      </w:r>
+      <w:proofErr w:type="spellStart"/>
+      <w:r>
+        <w:rPr>
+          <w:rFonts w:ascii="Courier New" w:hAnsi="Courier New" w:cs="Courier New"/>
+          <w:color w:val="000000"/>
+          <w:sz w:val="20"/>
+          <w:szCs w:val="20"/>
+        </w:rPr>
+        <w:t>dia</w:t>
+      </w:r>
+      <w:proofErr w:type="spellEnd"/>
+      <w:r>
+        <w:rPr>
+          <w:rFonts w:ascii="Courier New" w:hAnsi="Courier New" w:cs="Courier New"/>
+          <w:color w:val="000000"/>
+          <w:sz w:val="20"/>
+          <w:szCs w:val="20"/>
+        </w:rPr>
+        <w:t>.</w:t>
+      </w:r>
+    </w:p>
+    <w:p>
+      <w:pPr>
+        <w:spacing w:after="0"/>
+        <w:ind w:left="708" w:hanging="708"/>
+        <w:rPr>
+          <w:rFonts w:ascii="Courier New" w:hAnsi="Courier New" w:cs="Courier New"/>
+          <w:color w:val="000000"/>
+          <w:sz w:val="20"/>
+          <w:szCs w:val="20"/>
+        </w:rPr>
+      </w:pPr>
+      <w:proofErr w:type="spellStart"/>
+      <w:r>
+        <w:rPr>
+          <w:rFonts w:ascii="Courier New" w:hAnsi="Courier New" w:cs="Courier New"/>
+          <w:color w:val="000000"/>
+          <w:sz w:val="20"/>
+          <w:szCs w:val="20"/>
+        </w:rPr>
+        <w:t>Sabado</w:t>
+      </w:r>
+      <w:proofErr w:type="spellEnd"/>
+      <w:r>
+        <w:rPr>
+          <w:rFonts w:ascii="Courier New" w:hAnsi="Courier New" w:cs="Courier New"/>
+          <w:color w:val="000000"/>
+          <w:sz w:val="20"/>
+          <w:szCs w:val="20"/>
+        </w:rPr>
+        <w:t xml:space="preserve"> 26: 6 horas de programación. </w:t>
+      </w:r>
     </w:p>
     <w:p>
       <w:pPr>
@@ -3335,7 +3455,7 @@
           <w:rFonts w:ascii="Calibri" w:hAnsi="Calibri" w:cs="Calibri"/>
         </w:rPr>
       </w:pPr>
-      <w:hyperlink r:id="rId56" w:history="1">
+      <w:hyperlink r:id="rId58" w:history="1">
         <w:r>
           <w:rPr>
             <w:rStyle w:val="Hipervnculo"/>
@@ -4781,7 +4901,7 @@
 </file>
 
 <file path=customXml/itemProps1.xml><?xml version="1.0" encoding="utf-8"?>
-<ds:datastoreItem xmlns:ds="http://schemas.openxmlformats.org/officeDocument/2006/customXml" ds:itemID="{9F0CDBEC-D44F-4A0B-8417-28080BF8B628}">
+<ds:datastoreItem xmlns:ds="http://schemas.openxmlformats.org/officeDocument/2006/customXml" ds:itemID="{B9E49AA5-A710-453F-9C8B-0B834C915F5A}">
   <ds:schemaRefs>
     <ds:schemaRef ds:uri="http://schemas.openxmlformats.org/officeDocument/2006/bibliography"/>
   </ds:schemaRefs>

</xml_diff>

<commit_message>
Cifrar texto, preguntas 2 completo.
</commit_message>
<xml_diff>
--- a/Ideas trabajo.docx
+++ b/Ideas trabajo.docx
@@ -288,19 +288,7 @@
           <w:rPr>
             <w:rStyle w:val="Hipervnculo"/>
           </w:rPr>
-          <w:t>http://introcs.cs.princeton.edu/java/99crypto/PollardR</w:t>
-        </w:r>
-        <w:r>
-          <w:rPr>
-            <w:rStyle w:val="Hipervnculo"/>
-          </w:rPr>
-          <w:t>h</w:t>
-        </w:r>
-        <w:r>
-          <w:rPr>
-            <w:rStyle w:val="Hipervnculo"/>
-          </w:rPr>
-          <w:t>o.java.html</w:t>
+          <w:t>http://introcs.cs.princeton.edu/java/99crypto/PollardRho.java.html</w:t>
         </w:r>
       </w:hyperlink>
       <w:r>
@@ -316,19 +304,7 @@
           <w:rPr>
             <w:rStyle w:val="Hipervnculo"/>
           </w:rPr>
-          <w:t>http://citeseerx.ist.psu.edu/viewdoc/</w:t>
-        </w:r>
-        <w:r>
-          <w:rPr>
-            <w:rStyle w:val="Hipervnculo"/>
-          </w:rPr>
-          <w:t>d</w:t>
-        </w:r>
-        <w:r>
-          <w:rPr>
-            <w:rStyle w:val="Hipervnculo"/>
-          </w:rPr>
-          <w:t>ownload?doi=10.1.1.117.1230&amp;rep=rep1&amp;type=pdf</w:t>
+          <w:t>http://citeseerx.ist.psu.edu/viewdoc/download?doi=10.1.1.117.1230&amp;rep=rep1&amp;type=pdf</w:t>
         </w:r>
       </w:hyperlink>
       <w:r>
@@ -343,8 +319,6 @@
         </w:rPr>
         <w:t>EL BUENO</w:t>
       </w:r>
-      <w:bookmarkStart w:id="0" w:name="_GoBack"/>
-      <w:bookmarkEnd w:id="0"/>
     </w:p>
     <w:p>
       <w:pPr>
@@ -517,6 +491,9 @@
     <w:p>
       <w:pPr>
         <w:spacing w:after="0"/>
+        <w:rPr>
+          <w:rStyle w:val="Hipervnculo"/>
+        </w:rPr>
       </w:pPr>
       <w:r>
         <w:t xml:space="preserve">TFG de otra persona: </w:t>
@@ -529,6 +506,59 @@
           <w:t>https://www.iit.comillas.edu/pfc/resumenes/46eab0a6a63d1.pdf</w:t>
         </w:r>
       </w:hyperlink>
+    </w:p>
+    <w:p>
+      <w:pPr>
+        <w:spacing w:after="0"/>
+        <w:rPr>
+          <w:rStyle w:val="Hipervnculo"/>
+        </w:rPr>
+      </w:pPr>
+    </w:p>
+    <w:p>
+      <w:pPr>
+        <w:spacing w:after="0"/>
+        <w:rPr>
+          <w:u w:val="single"/>
+        </w:rPr>
+      </w:pPr>
+      <w:hyperlink r:id="rId18" w:history="1">
+        <w:r>
+          <w:rPr>
+            <w:rStyle w:val="Hipervnculo"/>
+          </w:rPr>
+          <w:t>http://docs.oracle.com/javafx/2/deployment/self-contained-packaging.htm</w:t>
+        </w:r>
+      </w:hyperlink>
+      <w:r>
+        <w:t xml:space="preserve"> no se usa un .</w:t>
+      </w:r>
+      <w:proofErr w:type="spellStart"/>
+      <w:r>
+        <w:t>exe</w:t>
+      </w:r>
+      <w:proofErr w:type="spellEnd"/>
+      <w:r>
+        <w:t xml:space="preserve"> porque no </w:t>
+      </w:r>
+      <w:proofErr w:type="spellStart"/>
+      <w:r>
+        <w:t>funcionaria</w:t>
+      </w:r>
+      <w:proofErr w:type="spellEnd"/>
+      <w:r>
+        <w:t xml:space="preserve"> para </w:t>
+      </w:r>
+      <w:proofErr w:type="spellStart"/>
+      <w:r>
+        <w:t>mac</w:t>
+      </w:r>
+      <w:proofErr w:type="spellEnd"/>
+      <w:r>
+        <w:t xml:space="preserve"> ni Linux puesto que yo lo empaquetaría para Windows.</w:t>
+      </w:r>
+      <w:bookmarkStart w:id="0" w:name="_GoBack"/>
+      <w:bookmarkEnd w:id="0"/>
     </w:p>
     <w:p>
       <w:pPr>
@@ -617,7 +647,7 @@
       <w:r>
         <w:t xml:space="preserve"> </w:t>
       </w:r>
-      <w:hyperlink r:id="rId18" w:history="1">
+      <w:hyperlink r:id="rId19" w:history="1">
         <w:r>
           <w:rPr>
             <w:rStyle w:val="Hipervnculo"/>
@@ -642,7 +672,7 @@
       <w:r>
         <w:t xml:space="preserve"> </w:t>
       </w:r>
-      <w:hyperlink r:id="rId19" w:history="1">
+      <w:hyperlink r:id="rId20" w:history="1">
         <w:r>
           <w:rPr>
             <w:rStyle w:val="Hipervnculo"/>
@@ -661,7 +691,7 @@
       <w:r>
         <w:t xml:space="preserve">X es basura </w:t>
       </w:r>
-      <w:hyperlink r:id="rId20" w:history="1">
+      <w:hyperlink r:id="rId21" w:history="1">
         <w:r>
           <w:rPr>
             <w:rStyle w:val="Hipervnculo"/>
@@ -680,7 +710,7 @@
       <w:r>
         <w:t xml:space="preserve">XX </w:t>
       </w:r>
-      <w:hyperlink r:id="rId21" w:history="1">
+      <w:hyperlink r:id="rId22" w:history="1">
         <w:r>
           <w:rPr>
             <w:rStyle w:val="Hipervnculo"/>
@@ -713,7 +743,7 @@
       <w:r>
         <w:t xml:space="preserve"> </w:t>
       </w:r>
-      <w:hyperlink r:id="rId22" w:history="1">
+      <w:hyperlink r:id="rId23" w:history="1">
         <w:r>
           <w:rPr>
             <w:rStyle w:val="Hipervnculo"/>
@@ -730,9 +760,10 @@
         <w:spacing w:after="0"/>
       </w:pPr>
       <w:r>
+        <w:lastRenderedPageBreak/>
         <w:t xml:space="preserve">XX  </w:t>
       </w:r>
-      <w:hyperlink r:id="rId23" w:history="1">
+      <w:hyperlink r:id="rId24" w:history="1">
         <w:r>
           <w:rPr>
             <w:rStyle w:val="Hipervnculo"/>
@@ -751,7 +782,7 @@
       <w:r>
         <w:t xml:space="preserve">XX </w:t>
       </w:r>
-      <w:hyperlink r:id="rId24" w:history="1">
+      <w:hyperlink r:id="rId25" w:history="1">
         <w:r>
           <w:rPr>
             <w:rStyle w:val="Hipervnculo"/>
@@ -786,7 +817,7 @@
       <w:r>
         <w:t xml:space="preserve"> </w:t>
       </w:r>
-      <w:hyperlink r:id="rId25" w:history="1">
+      <w:hyperlink r:id="rId26" w:history="1">
         <w:r>
           <w:rPr>
             <w:rStyle w:val="Hipervnculo"/>
@@ -850,7 +881,7 @@
       <w:r>
         <w:t xml:space="preserve">Realmente no es nada: </w:t>
       </w:r>
-      <w:hyperlink r:id="rId26" w:history="1">
+      <w:hyperlink r:id="rId27" w:history="1">
         <w:r>
           <w:rPr>
             <w:rStyle w:val="Hipervnculo"/>
@@ -877,7 +908,7 @@
       <w:r>
         <w:t xml:space="preserve">: </w:t>
       </w:r>
-      <w:hyperlink r:id="rId27" w:history="1">
+      <w:hyperlink r:id="rId28" w:history="1">
         <w:r>
           <w:rPr>
             <w:rStyle w:val="Hipervnculo"/>
@@ -902,7 +933,7 @@
       <w:r>
         <w:t xml:space="preserve"> </w:t>
       </w:r>
-      <w:hyperlink r:id="rId28" w:history="1">
+      <w:hyperlink r:id="rId29" w:history="1">
         <w:r>
           <w:rPr>
             <w:rStyle w:val="Hipervnculo"/>
@@ -938,7 +969,7 @@
       <w:r>
         <w:t xml:space="preserve"> </w:t>
       </w:r>
-      <w:hyperlink r:id="rId29" w:history="1">
+      <w:hyperlink r:id="rId30" w:history="1">
         <w:r>
           <w:rPr>
             <w:rStyle w:val="Hipervnculo"/>
@@ -966,7 +997,7 @@
       <w:r>
         <w:t xml:space="preserve">   </w:t>
       </w:r>
-      <w:hyperlink r:id="rId30" w:history="1">
+      <w:hyperlink r:id="rId31" w:history="1">
         <w:r>
           <w:rPr>
             <w:rStyle w:val="Hipervnculo"/>
@@ -991,7 +1022,7 @@
       <w:r>
         <w:t xml:space="preserve">   </w:t>
       </w:r>
-      <w:hyperlink r:id="rId31" w:history="1">
+      <w:hyperlink r:id="rId32" w:history="1">
         <w:r>
           <w:rPr>
             <w:rStyle w:val="Hipervnculo"/>
@@ -1013,7 +1044,7 @@
       <w:r>
         <w:t xml:space="preserve">   </w:t>
       </w:r>
-      <w:hyperlink r:id="rId32" w:history="1">
+      <w:hyperlink r:id="rId33" w:history="1">
         <w:r>
           <w:rPr>
             <w:rStyle w:val="Hipervnculo"/>
@@ -1041,7 +1072,7 @@
       <w:r>
         <w:t xml:space="preserve">   </w:t>
       </w:r>
-      <w:hyperlink r:id="rId33" w:history="1">
+      <w:hyperlink r:id="rId34" w:history="1">
         <w:r>
           <w:rPr>
             <w:rStyle w:val="Hipervnculo"/>
@@ -1073,7 +1104,7 @@
       <w:r>
         <w:t xml:space="preserve"> </w:t>
       </w:r>
-      <w:hyperlink r:id="rId34" w:history="1">
+      <w:hyperlink r:id="rId35" w:history="1">
         <w:r>
           <w:rPr>
             <w:rStyle w:val="Hipervnculo"/>
@@ -1105,7 +1136,7 @@
       <w:r>
         <w:t xml:space="preserve">  </w:t>
       </w:r>
-      <w:hyperlink r:id="rId35" w:history="1">
+      <w:hyperlink r:id="rId36" w:history="1">
         <w:r>
           <w:rPr>
             <w:rStyle w:val="Hipervnculo"/>
@@ -1137,7 +1168,7 @@
       <w:r>
         <w:t xml:space="preserve">  </w:t>
       </w:r>
-      <w:hyperlink r:id="rId36" w:history="1">
+      <w:hyperlink r:id="rId37" w:history="1">
         <w:r>
           <w:rPr>
             <w:rStyle w:val="Hipervnculo"/>
@@ -1163,7 +1194,7 @@
       <w:r>
         <w:t xml:space="preserve">  </w:t>
       </w:r>
-      <w:hyperlink r:id="rId37" w:history="1">
+      <w:hyperlink r:id="rId38" w:history="1">
         <w:r>
           <w:rPr>
             <w:rStyle w:val="Hipervnculo"/>
@@ -1189,7 +1220,7 @@
       <w:r>
         <w:t xml:space="preserve">  </w:t>
       </w:r>
-      <w:hyperlink r:id="rId38" w:history="1">
+      <w:hyperlink r:id="rId39" w:history="1">
         <w:r>
           <w:rPr>
             <w:rStyle w:val="Hipervnculo"/>
@@ -1241,7 +1272,7 @@
           <w:rStyle w:val="Hipervnculo"/>
         </w:rPr>
       </w:pPr>
-      <w:hyperlink r:id="rId39" w:anchor="q=api+java+RSA" w:history="1">
+      <w:hyperlink r:id="rId40" w:anchor="q=api+java+RSA" w:history="1">
         <w:r>
           <w:rPr>
             <w:rStyle w:val="Hipervnculo"/>
@@ -1304,7 +1335,7 @@
       <w:r>
         <w:t xml:space="preserve">Todas las clases: </w:t>
       </w:r>
-      <w:hyperlink r:id="rId40" w:history="1">
+      <w:hyperlink r:id="rId41" w:history="1">
         <w:r>
           <w:rPr>
             <w:rStyle w:val="Hipervnculo"/>
@@ -1336,7 +1367,7 @@
       <w:r>
         <w:t xml:space="preserve">: </w:t>
       </w:r>
-      <w:hyperlink r:id="rId41" w:history="1">
+      <w:hyperlink r:id="rId42" w:history="1">
         <w:r>
           <w:rPr>
             <w:rStyle w:val="Hipervnculo"/>
@@ -1369,7 +1400,7 @@
           <w:lang w:val="en-US"/>
         </w:rPr>
       </w:pPr>
-      <w:hyperlink r:id="rId42" w:history="1">
+      <w:hyperlink r:id="rId43" w:history="1">
         <w:r>
           <w:rPr>
             <w:rStyle w:val="Hipervnculo"/>
@@ -1392,7 +1423,7 @@
           <w:lang w:val="en-US"/>
         </w:rPr>
       </w:pPr>
-      <w:hyperlink r:id="rId43" w:history="1">
+      <w:hyperlink r:id="rId44" w:history="1">
         <w:r>
           <w:rPr>
             <w:rStyle w:val="Hipervnculo"/>
@@ -1970,7 +2001,7 @@
       <w:r>
         <w:t xml:space="preserve"> </w:t>
       </w:r>
-      <w:hyperlink r:id="rId44" w:history="1">
+      <w:hyperlink r:id="rId45" w:history="1">
         <w:r>
           <w:rPr>
             <w:rStyle w:val="Hipervnculo"/>
@@ -2000,7 +2031,6 @@
           <w:color w:val="FF0000"/>
           <w:u w:val="single"/>
         </w:rPr>
-        <w:lastRenderedPageBreak/>
         <w:tab/>
         <w:t xml:space="preserve">Otras </w:t>
       </w:r>
@@ -2054,7 +2084,7 @@
       <w:r>
         <w:t xml:space="preserve"> desarrolladas por java: </w:t>
       </w:r>
-      <w:hyperlink r:id="rId45" w:history="1">
+      <w:hyperlink r:id="rId46" w:history="1">
         <w:r>
           <w:rPr>
             <w:rStyle w:val="Hipervnculo"/>
@@ -2078,7 +2108,7 @@
       <w:r>
         <w:t xml:space="preserve"> </w:t>
       </w:r>
-      <w:hyperlink r:id="rId46" w:history="1">
+      <w:hyperlink r:id="rId47" w:history="1">
         <w:r>
           <w:rPr>
             <w:rStyle w:val="Hipervnculo"/>
@@ -2105,7 +2135,7 @@
       <w:r>
         <w:t xml:space="preserve"> </w:t>
       </w:r>
-      <w:hyperlink r:id="rId47" w:history="1">
+      <w:hyperlink r:id="rId48" w:history="1">
         <w:r>
           <w:rPr>
             <w:rStyle w:val="Hipervnculo"/>
@@ -2139,7 +2169,7 @@
       <w:pPr>
         <w:spacing w:after="0"/>
       </w:pPr>
-      <w:hyperlink r:id="rId48" w:history="1">
+      <w:hyperlink r:id="rId49" w:history="1">
         <w:r>
           <w:rPr>
             <w:rStyle w:val="Hipervnculo"/>
@@ -2155,7 +2185,7 @@
       <w:pPr>
         <w:spacing w:after="0"/>
       </w:pPr>
-      <w:hyperlink r:id="rId49" w:history="1">
+      <w:hyperlink r:id="rId50" w:history="1">
         <w:r>
           <w:rPr>
             <w:rStyle w:val="Hipervnculo"/>
@@ -2197,7 +2227,7 @@
       <w:pPr>
         <w:spacing w:after="0"/>
       </w:pPr>
-      <w:hyperlink r:id="rId50" w:history="1">
+      <w:hyperlink r:id="rId51" w:history="1">
         <w:r>
           <w:rPr>
             <w:rStyle w:val="Hipervnculo"/>
@@ -2213,7 +2243,7 @@
       <w:pPr>
         <w:spacing w:after="0"/>
       </w:pPr>
-      <w:hyperlink r:id="rId51" w:history="1">
+      <w:hyperlink r:id="rId52" w:history="1">
         <w:r>
           <w:rPr>
             <w:rStyle w:val="Hipervnculo"/>
@@ -2285,7 +2315,7 @@
       <w:r>
         <w:t xml:space="preserve">X </w:t>
       </w:r>
-      <w:hyperlink r:id="rId52" w:history="1">
+      <w:hyperlink r:id="rId53" w:history="1">
         <w:r>
           <w:rPr>
             <w:rStyle w:val="Hipervnculo"/>
@@ -2309,7 +2339,7 @@
       <w:r>
         <w:t xml:space="preserve">X canal lateral:  </w:t>
       </w:r>
-      <w:hyperlink r:id="rId53" w:history="1">
+      <w:hyperlink r:id="rId54" w:history="1">
         <w:r>
           <w:rPr>
             <w:rStyle w:val="Hipervnculo"/>
@@ -2339,7 +2369,7 @@
       <w:r>
         <w:t xml:space="preserve">):  </w:t>
       </w:r>
-      <w:hyperlink r:id="rId54" w:history="1">
+      <w:hyperlink r:id="rId55" w:history="1">
         <w:r>
           <w:rPr>
             <w:rStyle w:val="Hipervnculo"/>
@@ -2371,7 +2401,7 @@
       <w:r>
         <w:t xml:space="preserve">: </w:t>
       </w:r>
-      <w:hyperlink r:id="rId55" w:history="1">
+      <w:hyperlink r:id="rId56" w:history="1">
         <w:r>
           <w:rPr>
             <w:rStyle w:val="Hipervnculo"/>
@@ -2390,7 +2420,7 @@
       <w:r>
         <w:t xml:space="preserve">X </w:t>
       </w:r>
-      <w:hyperlink r:id="rId56" w:history="1">
+      <w:hyperlink r:id="rId57" w:history="1">
         <w:r>
           <w:rPr>
             <w:rStyle w:val="Hipervnculo"/>
@@ -2420,7 +2450,7 @@
       <w:r>
         <w:t xml:space="preserve">: </w:t>
       </w:r>
-      <w:hyperlink r:id="rId57" w:history="1">
+      <w:hyperlink r:id="rId58" w:history="1">
         <w:r>
           <w:rPr>
             <w:rStyle w:val="Hipervnculo"/>
@@ -2604,7 +2634,14 @@
         <w:rPr>
           <w:lang w:val="en-US"/>
         </w:rPr>
-        <w:t>Using modes such as CFB and OFB, block ciphers can encrypt data in units smaller than the cipher’s actual block size. When requesting such a mode, you may optionally specify the number of bits to be processed at a time by appending this number to the mode name as shown in the “DES/CFB8/</w:t>
+        <w:t xml:space="preserve">Using modes such as CFB and OFB, block ciphers can encrypt data in units smaller than the cipher’s actual block size. When requesting such a mode, you may optionally specify the number </w:t>
+      </w:r>
+      <w:r>
+        <w:rPr>
+          <w:lang w:val="en-US"/>
+        </w:rPr>
+        <w:lastRenderedPageBreak/>
+        <w:t>of bits to be processed at a time by appending this number to the mode name as shown in the “DES/CFB8/</w:t>
       </w:r>
       <w:proofErr w:type="spellStart"/>
       <w:r>
@@ -3484,7 +3521,7 @@
           <w:rFonts w:ascii="Calibri" w:hAnsi="Calibri" w:cs="Calibri"/>
         </w:rPr>
       </w:pPr>
-      <w:hyperlink r:id="rId58" w:history="1">
+      <w:hyperlink r:id="rId59" w:history="1">
         <w:r>
           <w:rPr>
             <w:rStyle w:val="Hipervnculo"/>
@@ -4931,7 +4968,7 @@
 </file>
 
 <file path=customXml/itemProps1.xml><?xml version="1.0" encoding="utf-8"?>
-<ds:datastoreItem xmlns:ds="http://schemas.openxmlformats.org/officeDocument/2006/customXml" ds:itemID="{0E8EA544-377F-4DD2-87D5-4662BED6D96E}">
+<ds:datastoreItem xmlns:ds="http://schemas.openxmlformats.org/officeDocument/2006/customXml" ds:itemID="{6523C887-EC1A-47F6-94D0-B4364C0B511A}">
   <ds:schemaRefs>
     <ds:schemaRef ds:uri="http://schemas.openxmlformats.org/officeDocument/2006/bibliography"/>
   </ds:schemaRefs>

</xml_diff>